<commit_message>
Talked about mission requirements onto subsystem
</commit_message>
<xml_diff>
--- a/CMQA/Mission Overview/Target Spacecraft Overview.docx
+++ b/CMQA/Mission Overview/Target Spacecraft Overview.docx
@@ -25,6 +25,94 @@
           <w:szCs w:val="24"/>
         </w:rPr>
       </w:pPr>
+      <w:r>
+        <w:rPr>
+          <w:rFonts w:ascii="Times New Roman" w:hAnsi="Times New Roman" w:cs="Times New Roman"/>
+          <w:sz w:val="24"/>
+          <w:szCs w:val="24"/>
+        </w:rPr>
+        <w:t>The target spacecraft’s purpose is to serve as a platform that the primary spacecraft can identify and calculate the relative distance and angle between the two spacecraft.</w:t>
+      </w:r>
+      <w:r>
+        <w:rPr>
+          <w:rFonts w:ascii="Times New Roman" w:hAnsi="Times New Roman" w:cs="Times New Roman"/>
+          <w:sz w:val="24"/>
+          <w:szCs w:val="24"/>
+        </w:rPr>
+        <w:t xml:space="preserve"> </w:t>
+      </w:r>
+      <w:r>
+        <w:rPr>
+          <w:rFonts w:ascii="Times New Roman" w:hAnsi="Times New Roman" w:cs="Times New Roman"/>
+          <w:sz w:val="24"/>
+          <w:szCs w:val="24"/>
+        </w:rPr>
+        <w:t xml:space="preserve">There are several requirements that the secondary spacecraft has to meet in order for the mission to </w:t>
+      </w:r>
+      <w:r>
+        <w:rPr>
+          <w:rFonts w:ascii="Times New Roman" w:hAnsi="Times New Roman" w:cs="Times New Roman"/>
+          <w:sz w:val="24"/>
+          <w:szCs w:val="24"/>
+        </w:rPr>
+        <w:t xml:space="preserve">be successful that have been place on it by Boeing’s </w:t>
+      </w:r>
+      <w:r>
+        <w:rPr>
+          <w:rFonts w:ascii="Times New Roman" w:hAnsi="Times New Roman" w:cs="Times New Roman"/>
+          <w:sz w:val="24"/>
+          <w:szCs w:val="24"/>
+        </w:rPr>
+        <w:t>Advanced Space and Intelligence Systems (AS&amp;IS) organization</w:t>
+      </w:r>
+      <w:r>
+        <w:rPr>
+          <w:rFonts w:ascii="Times New Roman" w:hAnsi="Times New Roman" w:cs="Times New Roman"/>
+          <w:sz w:val="24"/>
+          <w:szCs w:val="24"/>
+        </w:rPr>
+        <w:t xml:space="preserve"> and Space Systems Research Lab. </w:t>
+      </w:r>
+      <w:r>
+        <w:rPr>
+          <w:rFonts w:ascii="Times New Roman" w:hAnsi="Times New Roman" w:cs="Times New Roman"/>
+          <w:sz w:val="24"/>
+          <w:szCs w:val="24"/>
+        </w:rPr>
+        <w:t xml:space="preserve">The secondary spacecraft must have a minimum lifetime of two weeks. It shall conform to the </w:t>
+      </w:r>
+      <w:r>
+        <w:rPr>
+          <w:rFonts w:ascii="Times New Roman" w:hAnsi="Times New Roman" w:cs="Times New Roman"/>
+          <w:sz w:val="24"/>
+          <w:szCs w:val="24"/>
+        </w:rPr>
+        <w:t>3U CubeSat Design Specification</w:t>
+      </w:r>
+      <w:r>
+        <w:rPr>
+          <w:rFonts w:ascii="Times New Roman" w:hAnsi="Times New Roman" w:cs="Times New Roman"/>
+          <w:sz w:val="24"/>
+          <w:szCs w:val="24"/>
+        </w:rPr>
+        <w:t xml:space="preserve"> so it can integrate into a 6U dispenser with the primary spacecraft. The secondary spacecraft shall remain conjoined to the primary spacecraft prior to launch integration until at least one month after launch vehicle separation. The secondary will remain in a powered off state until separation. It will separate from the primary spacecraft upon command from the ground. There will be navigation aids on the secondary spacecraft as </w:t>
+      </w:r>
+      <w:r>
+        <w:rPr>
+          <w:rFonts w:ascii="Times New Roman" w:hAnsi="Times New Roman" w:cs="Times New Roman"/>
+          <w:sz w:val="24"/>
+          <w:szCs w:val="24"/>
+        </w:rPr>
+        <w:t>specified in the RCL-O-ADC1 ADC Overview document.</w:t>
+      </w:r>
+      <w:r>
+        <w:rPr>
+          <w:rFonts w:ascii="Times New Roman" w:hAnsi="Times New Roman" w:cs="Times New Roman"/>
+          <w:sz w:val="24"/>
+          <w:szCs w:val="24"/>
+        </w:rPr>
+        <w:t xml:space="preserve"> </w:t>
+      </w:r>
       <w:bookmarkStart w:id="0" w:name="_GoBack"/>
       <w:bookmarkEnd w:id="0"/>
     </w:p>

</xml_diff>